<commit_message>
Completed till excercise 6
</commit_message>
<xml_diff>
--- a/Labfiles/Solution/DP-200.1/DP-200-Lab01-Ex04_answer.docx
+++ b/Labfiles/Solution/DP-200.1/DP-200-Lab01-Ex04_answer.docx
@@ -1,6 +1,6 @@
 
 <file path=word/document.xml><?xml version="1.0" encoding="utf-8"?>
-<w:document xmlns:wpc="http://schemas.microsoft.com/office/word/2010/wordprocessingCanvas" xmlns:cx="http://schemas.microsoft.com/office/drawing/2014/chartex" xmlns:cx1="http://schemas.microsoft.com/office/drawing/2015/9/8/chartex" xmlns:cx2="http://schemas.microsoft.com/office/drawing/2015/10/21/chartex" xmlns:cx3="http://schemas.microsoft.com/office/drawing/2016/5/9/chartex" xmlns:cx4="http://schemas.microsoft.com/office/drawing/2016/5/10/chartex" xmlns:cx5="http://schemas.microsoft.com/office/drawing/2016/5/11/chartex" xmlns:cx6="http://schemas.microsoft.com/office/drawing/2016/5/12/chartex" xmlns:cx7="http://schemas.microsoft.com/office/drawing/2016/5/13/chartex" xmlns:cx8="http://schemas.microsoft.com/office/drawing/2016/5/14/chartex" xmlns:mc="http://schemas.openxmlformats.org/markup-compatibility/2006" xmlns:aink="http://schemas.microsoft.com/office/drawing/2016/ink" xmlns:am3d="http://schemas.microsoft.com/office/drawing/2017/model3d" xmlns:o="urn:schemas-microsoft-com:office:office" xmlns:r="http://schemas.openxmlformats.org/officeDocument/2006/relationships" xmlns:m="http://schemas.openxmlformats.org/officeDocument/2006/math" xmlns:v="urn:schemas-microsoft-com:vml" xmlns:wp14="http://schemas.microsoft.com/office/word/2010/wordprocessingDrawing" xmlns:wp="http://schemas.openxmlformats.org/drawingml/2006/wordprocessingDrawing" xmlns:w10="urn:schemas-microsoft-com:office:word" xmlns:w="http://schemas.openxmlformats.org/wordprocessingml/2006/main" xmlns:w14="http://schemas.microsoft.com/office/word/2010/wordml" xmlns:w15="http://schemas.microsoft.com/office/word/2012/wordml" xmlns:w16cid="http://schemas.microsoft.com/office/word/2016/wordml/cid" xmlns:w16se="http://schemas.microsoft.com/office/word/2015/wordml/symex" xmlns:wpg="http://schemas.microsoft.com/office/word/2010/wordprocessingGroup" xmlns:wpi="http://schemas.microsoft.com/office/word/2010/wordprocessingInk" xmlns:wne="http://schemas.microsoft.com/office/word/2006/wordml" xmlns:wps="http://schemas.microsoft.com/office/word/2010/wordprocessingShape" mc:Ignorable="w14 w15 w16se w16cid wp14">
+<w:document xmlns:wpc="http://schemas.microsoft.com/office/word/2010/wordprocessingCanvas" xmlns:cx="http://schemas.microsoft.com/office/drawing/2014/chartex" xmlns:cx1="http://schemas.microsoft.com/office/drawing/2015/9/8/chartex" xmlns:cx2="http://schemas.microsoft.com/office/drawing/2015/10/21/chartex" xmlns:cx3="http://schemas.microsoft.com/office/drawing/2016/5/9/chartex" xmlns:cx4="http://schemas.microsoft.com/office/drawing/2016/5/10/chartex" xmlns:cx5="http://schemas.microsoft.com/office/drawing/2016/5/11/chartex" xmlns:cx6="http://schemas.microsoft.com/office/drawing/2016/5/12/chartex" xmlns:cx7="http://schemas.microsoft.com/office/drawing/2016/5/13/chartex" xmlns:cx8="http://schemas.microsoft.com/office/drawing/2016/5/14/chartex" xmlns:mc="http://schemas.openxmlformats.org/markup-compatibility/2006" xmlns:aink="http://schemas.microsoft.com/office/drawing/2016/ink" xmlns:am3d="http://schemas.microsoft.com/office/drawing/2017/model3d" xmlns:o="urn:schemas-microsoft-com:office:office" xmlns:r="http://schemas.openxmlformats.org/officeDocument/2006/relationships" xmlns:m="http://schemas.openxmlformats.org/officeDocument/2006/math" xmlns:v="urn:schemas-microsoft-com:vml" xmlns:wp14="http://schemas.microsoft.com/office/word/2010/wordprocessingDrawing" xmlns:wp="http://schemas.openxmlformats.org/drawingml/2006/wordprocessingDrawing" xmlns:w10="urn:schemas-microsoft-com:office:word" xmlns:w="http://schemas.openxmlformats.org/wordprocessingml/2006/main" xmlns:w14="http://schemas.microsoft.com/office/word/2010/wordml" xmlns:w15="http://schemas.microsoft.com/office/word/2012/wordml" xmlns:w16cex="http://schemas.microsoft.com/office/word/2018/wordml/cex" xmlns:w16cid="http://schemas.microsoft.com/office/word/2016/wordml/cid" xmlns:w16="http://schemas.microsoft.com/office/word/2018/wordml" xmlns:w16se="http://schemas.microsoft.com/office/word/2015/wordml/symex" xmlns:wpg="http://schemas.microsoft.com/office/word/2010/wordprocessingGroup" xmlns:wpi="http://schemas.microsoft.com/office/word/2010/wordprocessingInk" xmlns:wne="http://schemas.microsoft.com/office/word/2006/wordml" xmlns:wps="http://schemas.microsoft.com/office/word/2010/wordprocessingShape" mc:Ignorable="w14 w15 w16se w16cid w16 w16cex wp14">
   <w:body>
     <w:p>
       <w:pPr>
@@ -208,6 +208,7 @@
                 <w:rFonts w:ascii="Segoe UI" w:hAnsi="Segoe UI" w:cs="Segoe UI"/>
               </w:rPr>
             </w:pPr>
+            <w:bookmarkStart w:id="0" w:name="_GoBack" w:colFirst="1" w:colLast="2"/>
             <w:r>
               <w:rPr>
                 <w:rFonts w:ascii="Segoe UI" w:hAnsi="Segoe UI" w:cs="Segoe UI"/>
@@ -230,15 +231,74 @@
               <w:rPr>
                 <w:rFonts w:ascii="Segoe UI" w:hAnsi="Segoe UI" w:cs="Segoe UI"/>
               </w:rPr>
-              <w:t xml:space="preserve">A </w:t>
-            </w:r>
+              <w:t>Data store containing images of the product available for sale on website</w:t>
+            </w:r>
+          </w:p>
+        </w:tc>
+        <w:tc>
+          <w:tcPr>
+            <w:tcW w:w="1869" w:type="dxa"/>
+          </w:tcPr>
+          <w:p>
+            <w:pPr>
+              <w:rPr>
+                <w:rFonts w:ascii="Segoe UI" w:hAnsi="Segoe UI" w:cs="Segoe UI"/>
+              </w:rPr>
+            </w:pPr>
+            <w:r>
+              <w:rPr>
+                <w:rFonts w:ascii="Segoe UI" w:hAnsi="Segoe UI" w:cs="Segoe UI"/>
+              </w:rPr>
+              <w:t>Azure storage account – Blob</w:t>
+            </w:r>
+          </w:p>
+        </w:tc>
+      </w:tr>
+      <w:bookmarkEnd w:id="0"/>
+      <w:tr>
+        <w:tc>
+          <w:tcPr>
+            <w:tcW w:w="965" w:type="dxa"/>
+          </w:tcPr>
+          <w:p>
+            <w:pPr>
+              <w:rPr>
+                <w:rFonts w:ascii="Segoe UI" w:hAnsi="Segoe UI" w:cs="Segoe UI"/>
+              </w:rPr>
+            </w:pPr>
+            <w:r>
+              <w:rPr>
+                <w:rFonts w:ascii="Segoe UI" w:hAnsi="Segoe UI" w:cs="Segoe UI"/>
+              </w:rPr>
+              <w:t>3</w:t>
+            </w:r>
+          </w:p>
+        </w:tc>
+        <w:tc>
+          <w:tcPr>
+            <w:tcW w:w="6182" w:type="dxa"/>
+          </w:tcPr>
+          <w:p>
+            <w:pPr>
+              <w:rPr>
+                <w:rFonts w:ascii="Segoe UI" w:hAnsi="Segoe UI" w:cs="Segoe UI"/>
+              </w:rPr>
+            </w:pPr>
             <w:r>
               <w:rPr>
                 <w:rFonts w:ascii="Segoe UI" w:hAnsi="Segoe UI" w:cs="Segoe UI"/>
                 <w:color w:val="000000"/>
                 <w:shd w:val="clear" w:color="auto" w:fill="FFFFFF"/>
               </w:rPr>
-              <w:t>data store is made available that will hold the images of the products that are sold on the website.</w:t>
+              <w:t>Would like to take their data analytics further and start to utilize predictive analytics capabilities</w:t>
+            </w:r>
+            <w:r>
+              <w:rPr>
+                <w:rFonts w:ascii="Segoe UI" w:hAnsi="Segoe UI" w:cs="Segoe UI"/>
+                <w:color w:val="000000"/>
+                <w:shd w:val="clear" w:color="auto" w:fill="FFFFFF"/>
+              </w:rPr>
+              <w:t>.</w:t>
             </w:r>
           </w:p>
         </w:tc>
@@ -256,7 +316,7 @@
               <w:rPr>
                 <w:rFonts w:ascii="Segoe UI" w:hAnsi="Segoe UI" w:cs="Segoe UI"/>
               </w:rPr>
-              <w:t>Azure Blob</w:t>
+              <w:t xml:space="preserve">Databricks </w:t>
             </w:r>
           </w:p>
         </w:tc>
@@ -276,7 +336,7 @@
               <w:rPr>
                 <w:rFonts w:ascii="Segoe UI" w:hAnsi="Segoe UI" w:cs="Segoe UI"/>
               </w:rPr>
-              <w:t>3</w:t>
+              <w:t>4</w:t>
             </w:r>
           </w:p>
         </w:tc>
@@ -290,21 +350,85 @@
                 <w:rFonts w:ascii="Segoe UI" w:hAnsi="Segoe UI" w:cs="Segoe UI"/>
               </w:rPr>
             </w:pPr>
+            <w:r>
+              <w:rPr>
+                <w:rFonts w:ascii="Segoe UI" w:hAnsi="Segoe UI" w:cs="Segoe UI"/>
+              </w:rPr>
+              <w:t xml:space="preserve">A </w:t>
+            </w:r>
             <w:r>
               <w:rPr>
                 <w:rFonts w:ascii="Segoe UI" w:hAnsi="Segoe UI" w:cs="Segoe UI"/>
                 <w:color w:val="000000"/>
                 <w:shd w:val="clear" w:color="auto" w:fill="FFFFFF"/>
               </w:rPr>
-              <w:t>Would like to take their data analytics further and start to utilize predictive analytics capabilities</w:t>
-            </w:r>
+              <w:t>system to better serve customers with global availability of its application and sales and ordering data. </w:t>
+            </w:r>
+          </w:p>
+        </w:tc>
+        <w:tc>
+          <w:tcPr>
+            <w:tcW w:w="1869" w:type="dxa"/>
+          </w:tcPr>
+          <w:p>
+            <w:pPr>
+              <w:rPr>
+                <w:rFonts w:ascii="Segoe UI" w:hAnsi="Segoe UI" w:cs="Segoe UI"/>
+              </w:rPr>
+            </w:pPr>
+            <w:r>
+              <w:rPr>
+                <w:rFonts w:ascii="Segoe UI" w:hAnsi="Segoe UI" w:cs="Segoe UI"/>
+              </w:rPr>
+              <w:t>Cosmos DB</w:t>
+            </w:r>
+          </w:p>
+        </w:tc>
+      </w:tr>
+      <w:tr>
+        <w:tc>
+          <w:tcPr>
+            <w:tcW w:w="965" w:type="dxa"/>
+          </w:tcPr>
+          <w:p>
+            <w:pPr>
+              <w:rPr>
+                <w:rFonts w:ascii="Segoe UI" w:hAnsi="Segoe UI" w:cs="Segoe UI"/>
+              </w:rPr>
+            </w:pPr>
+            <w:r>
+              <w:rPr>
+                <w:rFonts w:ascii="Segoe UI" w:hAnsi="Segoe UI" w:cs="Segoe UI"/>
+              </w:rPr>
+              <w:t>5</w:t>
+            </w:r>
+          </w:p>
+        </w:tc>
+        <w:tc>
+          <w:tcPr>
+            <w:tcW w:w="6182" w:type="dxa"/>
+          </w:tcPr>
+          <w:p>
+            <w:pPr>
+              <w:rPr>
+                <w:rFonts w:ascii="Segoe UI" w:hAnsi="Segoe UI" w:cs="Segoe UI"/>
+              </w:rPr>
+            </w:pPr>
             <w:r>
               <w:rPr>
                 <w:rFonts w:ascii="Segoe UI" w:hAnsi="Segoe UI" w:cs="Segoe UI"/>
                 <w:color w:val="000000"/>
                 <w:shd w:val="clear" w:color="auto" w:fill="FFFFFF"/>
               </w:rPr>
-              <w:t>.</w:t>
+              <w:t xml:space="preserve">Data warehouse capabilities of Azure </w:t>
+            </w:r>
+            <w:r>
+              <w:rPr>
+                <w:rFonts w:ascii="Segoe UI" w:hAnsi="Segoe UI" w:cs="Segoe UI"/>
+                <w:color w:val="000000"/>
+                <w:shd w:val="clear" w:color="auto" w:fill="FFFFFF"/>
+              </w:rPr>
+              <w:t>Synapse Analytics</w:t>
             </w:r>
           </w:p>
         </w:tc>
@@ -321,8 +445,18 @@
             <w:r>
               <w:rPr>
                 <w:rFonts w:ascii="Segoe UI" w:hAnsi="Segoe UI" w:cs="Segoe UI"/>
-              </w:rPr>
-              <w:t xml:space="preserve">Databricks </w:t>
+                <w:color w:val="000000"/>
+                <w:shd w:val="clear" w:color="auto" w:fill="FFFFFF"/>
+              </w:rPr>
+              <w:t xml:space="preserve">Azure </w:t>
+            </w:r>
+            <w:r>
+              <w:rPr>
+                <w:rFonts w:ascii="Segoe UI" w:hAnsi="Segoe UI" w:cs="Segoe UI"/>
+                <w:color w:val="000000"/>
+                <w:shd w:val="clear" w:color="auto" w:fill="FFFFFF"/>
+              </w:rPr>
+              <w:t>Synapse Analytics</w:t>
             </w:r>
           </w:p>
         </w:tc>
@@ -342,7 +476,7 @@
               <w:rPr>
                 <w:rFonts w:ascii="Segoe UI" w:hAnsi="Segoe UI" w:cs="Segoe UI"/>
               </w:rPr>
-              <w:t>4</w:t>
+              <w:t>6</w:t>
             </w:r>
           </w:p>
         </w:tc>
@@ -356,156 +490,14 @@
                 <w:rFonts w:ascii="Segoe UI" w:hAnsi="Segoe UI" w:cs="Segoe UI"/>
               </w:rPr>
             </w:pPr>
-            <w:r>
-              <w:rPr>
-                <w:rFonts w:ascii="Segoe UI" w:hAnsi="Segoe UI" w:cs="Segoe UI"/>
-              </w:rPr>
-              <w:t xml:space="preserve">A </w:t>
-            </w:r>
             <w:r>
               <w:rPr>
                 <w:rFonts w:ascii="Segoe UI" w:hAnsi="Segoe UI" w:cs="Segoe UI"/>
                 <w:color w:val="000000"/>
                 <w:shd w:val="clear" w:color="auto" w:fill="FFFFFF"/>
               </w:rPr>
-              <w:t>system to better serve customers with global availability of its application and sales and ordering data. </w:t>
-            </w:r>
-          </w:p>
-        </w:tc>
-        <w:tc>
-          <w:tcPr>
-            <w:tcW w:w="1869" w:type="dxa"/>
-          </w:tcPr>
-          <w:p>
-            <w:pPr>
-              <w:rPr>
-                <w:rFonts w:ascii="Segoe UI" w:hAnsi="Segoe UI" w:cs="Segoe UI"/>
-              </w:rPr>
-            </w:pPr>
-            <w:r>
-              <w:rPr>
-                <w:rFonts w:ascii="Segoe UI" w:hAnsi="Segoe UI" w:cs="Segoe UI"/>
-              </w:rPr>
-              <w:t>Cosmos DB</w:t>
-            </w:r>
-          </w:p>
-        </w:tc>
-      </w:tr>
-      <w:tr>
-        <w:tc>
-          <w:tcPr>
-            <w:tcW w:w="965" w:type="dxa"/>
-          </w:tcPr>
-          <w:p>
-            <w:pPr>
-              <w:rPr>
-                <w:rFonts w:ascii="Segoe UI" w:hAnsi="Segoe UI" w:cs="Segoe UI"/>
-              </w:rPr>
-            </w:pPr>
-            <w:r>
-              <w:rPr>
-                <w:rFonts w:ascii="Segoe UI" w:hAnsi="Segoe UI" w:cs="Segoe UI"/>
-              </w:rPr>
-              <w:t>5</w:t>
-            </w:r>
-          </w:p>
-        </w:tc>
-        <w:tc>
-          <w:tcPr>
-            <w:tcW w:w="6182" w:type="dxa"/>
-          </w:tcPr>
-          <w:p>
-            <w:pPr>
-              <w:rPr>
-                <w:rFonts w:ascii="Segoe UI" w:hAnsi="Segoe UI" w:cs="Segoe UI"/>
-              </w:rPr>
-            </w:pPr>
-            <w:r>
-              <w:rPr>
-                <w:rFonts w:ascii="Segoe UI" w:hAnsi="Segoe UI" w:cs="Segoe UI"/>
-                <w:color w:val="000000"/>
-                <w:shd w:val="clear" w:color="auto" w:fill="FFFFFF"/>
-              </w:rPr>
-              <w:t xml:space="preserve">Data warehouse capabilities of Azure </w:t>
-            </w:r>
-            <w:r>
-              <w:rPr>
-                <w:rFonts w:ascii="Segoe UI" w:hAnsi="Segoe UI" w:cs="Segoe UI"/>
-                <w:color w:val="000000"/>
-                <w:shd w:val="clear" w:color="auto" w:fill="FFFFFF"/>
-              </w:rPr>
-              <w:t>Synapse Analytics</w:t>
-            </w:r>
-          </w:p>
-        </w:tc>
-        <w:tc>
-          <w:tcPr>
-            <w:tcW w:w="1869" w:type="dxa"/>
-          </w:tcPr>
-          <w:p>
-            <w:pPr>
-              <w:rPr>
-                <w:rFonts w:ascii="Segoe UI" w:hAnsi="Segoe UI" w:cs="Segoe UI"/>
-              </w:rPr>
-            </w:pPr>
-            <w:r>
-              <w:rPr>
-                <w:rFonts w:ascii="Segoe UI" w:hAnsi="Segoe UI" w:cs="Segoe UI"/>
-                <w:color w:val="000000"/>
-                <w:shd w:val="clear" w:color="auto" w:fill="FFFFFF"/>
-              </w:rPr>
-              <w:t xml:space="preserve">Azure </w:t>
-            </w:r>
-            <w:r>
-              <w:rPr>
-                <w:rFonts w:ascii="Segoe UI" w:hAnsi="Segoe UI" w:cs="Segoe UI"/>
-                <w:color w:val="000000"/>
-                <w:shd w:val="clear" w:color="auto" w:fill="FFFFFF"/>
-              </w:rPr>
-              <w:t>Synapse Analytics</w:t>
-            </w:r>
-          </w:p>
-        </w:tc>
-      </w:tr>
-      <w:tr>
-        <w:tc>
-          <w:tcPr>
-            <w:tcW w:w="965" w:type="dxa"/>
-          </w:tcPr>
-          <w:p>
-            <w:pPr>
-              <w:rPr>
-                <w:rFonts w:ascii="Segoe UI" w:hAnsi="Segoe UI" w:cs="Segoe UI"/>
-              </w:rPr>
-            </w:pPr>
-            <w:r>
-              <w:rPr>
-                <w:rFonts w:ascii="Segoe UI" w:hAnsi="Segoe UI" w:cs="Segoe UI"/>
-              </w:rPr>
-              <w:t>6</w:t>
-            </w:r>
-          </w:p>
-        </w:tc>
-        <w:tc>
-          <w:tcPr>
-            <w:tcW w:w="6182" w:type="dxa"/>
-          </w:tcPr>
-          <w:p>
-            <w:pPr>
-              <w:rPr>
-                <w:rFonts w:ascii="Segoe UI" w:hAnsi="Segoe UI" w:cs="Segoe UI"/>
-              </w:rPr>
-            </w:pPr>
-            <w:bookmarkStart w:id="0" w:name="_GoBack"/>
-            <w:r>
-              <w:rPr>
-                <w:rFonts w:ascii="Segoe UI" w:hAnsi="Segoe UI" w:cs="Segoe UI"/>
-                <w:color w:val="000000"/>
-                <w:shd w:val="clear" w:color="auto" w:fill="FFFFFF"/>
-              </w:rPr>
               <w:t>The customer services department want to help their agents to identify fraudulent call for support</w:t>
             </w:r>
-            <w:bookmarkEnd w:id="0"/>
           </w:p>
         </w:tc>
         <w:tc>
@@ -546,7 +538,7 @@
 </file>
 
 <file path=word/endnotes.xml><?xml version="1.0" encoding="utf-8"?>
-<w:endnotes xmlns:wpc="http://schemas.microsoft.com/office/word/2010/wordprocessingCanvas" xmlns:cx="http://schemas.microsoft.com/office/drawing/2014/chartex" xmlns:cx1="http://schemas.microsoft.com/office/drawing/2015/9/8/chartex" xmlns:cx2="http://schemas.microsoft.com/office/drawing/2015/10/21/chartex" xmlns:cx3="http://schemas.microsoft.com/office/drawing/2016/5/9/chartex" xmlns:cx4="http://schemas.microsoft.com/office/drawing/2016/5/10/chartex" xmlns:cx5="http://schemas.microsoft.com/office/drawing/2016/5/11/chartex" xmlns:cx6="http://schemas.microsoft.com/office/drawing/2016/5/12/chartex" xmlns:cx7="http://schemas.microsoft.com/office/drawing/2016/5/13/chartex" xmlns:cx8="http://schemas.microsoft.com/office/drawing/2016/5/14/chartex" xmlns:mc="http://schemas.openxmlformats.org/markup-compatibility/2006" xmlns:aink="http://schemas.microsoft.com/office/drawing/2016/ink" xmlns:am3d="http://schemas.microsoft.com/office/drawing/2017/model3d" xmlns:o="urn:schemas-microsoft-com:office:office" xmlns:r="http://schemas.openxmlformats.org/officeDocument/2006/relationships" xmlns:m="http://schemas.openxmlformats.org/officeDocument/2006/math" xmlns:v="urn:schemas-microsoft-com:vml" xmlns:wp14="http://schemas.microsoft.com/office/word/2010/wordprocessingDrawing" xmlns:wp="http://schemas.openxmlformats.org/drawingml/2006/wordprocessingDrawing" xmlns:w10="urn:schemas-microsoft-com:office:word" xmlns:w="http://schemas.openxmlformats.org/wordprocessingml/2006/main" xmlns:w14="http://schemas.microsoft.com/office/word/2010/wordml" xmlns:w15="http://schemas.microsoft.com/office/word/2012/wordml" xmlns:w16cid="http://schemas.microsoft.com/office/word/2016/wordml/cid" xmlns:w16se="http://schemas.microsoft.com/office/word/2015/wordml/symex" xmlns:wpg="http://schemas.microsoft.com/office/word/2010/wordprocessingGroup" xmlns:wpi="http://schemas.microsoft.com/office/word/2010/wordprocessingInk" xmlns:wne="http://schemas.microsoft.com/office/word/2006/wordml" xmlns:wps="http://schemas.microsoft.com/office/word/2010/wordprocessingShape" mc:Ignorable="w14 w15 w16se w16cid wp14">
+<w:endnotes xmlns:wpc="http://schemas.microsoft.com/office/word/2010/wordprocessingCanvas" xmlns:cx="http://schemas.microsoft.com/office/drawing/2014/chartex" xmlns:cx1="http://schemas.microsoft.com/office/drawing/2015/9/8/chartex" xmlns:cx2="http://schemas.microsoft.com/office/drawing/2015/10/21/chartex" xmlns:cx3="http://schemas.microsoft.com/office/drawing/2016/5/9/chartex" xmlns:cx4="http://schemas.microsoft.com/office/drawing/2016/5/10/chartex" xmlns:cx5="http://schemas.microsoft.com/office/drawing/2016/5/11/chartex" xmlns:cx6="http://schemas.microsoft.com/office/drawing/2016/5/12/chartex" xmlns:cx7="http://schemas.microsoft.com/office/drawing/2016/5/13/chartex" xmlns:cx8="http://schemas.microsoft.com/office/drawing/2016/5/14/chartex" xmlns:mc="http://schemas.openxmlformats.org/markup-compatibility/2006" xmlns:aink="http://schemas.microsoft.com/office/drawing/2016/ink" xmlns:am3d="http://schemas.microsoft.com/office/drawing/2017/model3d" xmlns:o="urn:schemas-microsoft-com:office:office" xmlns:r="http://schemas.openxmlformats.org/officeDocument/2006/relationships" xmlns:m="http://schemas.openxmlformats.org/officeDocument/2006/math" xmlns:v="urn:schemas-microsoft-com:vml" xmlns:wp14="http://schemas.microsoft.com/office/word/2010/wordprocessingDrawing" xmlns:wp="http://schemas.openxmlformats.org/drawingml/2006/wordprocessingDrawing" xmlns:w10="urn:schemas-microsoft-com:office:word" xmlns:w="http://schemas.openxmlformats.org/wordprocessingml/2006/main" xmlns:w14="http://schemas.microsoft.com/office/word/2010/wordml" xmlns:w15="http://schemas.microsoft.com/office/word/2012/wordml" xmlns:w16cex="http://schemas.microsoft.com/office/word/2018/wordml/cex" xmlns:w16cid="http://schemas.microsoft.com/office/word/2016/wordml/cid" xmlns:w16="http://schemas.microsoft.com/office/word/2018/wordml" xmlns:w16se="http://schemas.microsoft.com/office/word/2015/wordml/symex" xmlns:wpg="http://schemas.microsoft.com/office/word/2010/wordprocessingGroup" xmlns:wpi="http://schemas.microsoft.com/office/word/2010/wordprocessingInk" xmlns:wne="http://schemas.microsoft.com/office/word/2006/wordml" xmlns:wps="http://schemas.microsoft.com/office/word/2010/wordprocessingShape" mc:Ignorable="w14 w15 w16se w16cid w16 w16cex wp14">
   <w:endnote w:type="separator" w:id="-1">
     <w:p>
       <w:pPr>
@@ -571,7 +563,7 @@
 </file>
 
 <file path=word/footnotes.xml><?xml version="1.0" encoding="utf-8"?>
-<w:footnotes xmlns:wpc="http://schemas.microsoft.com/office/word/2010/wordprocessingCanvas" xmlns:cx="http://schemas.microsoft.com/office/drawing/2014/chartex" xmlns:cx1="http://schemas.microsoft.com/office/drawing/2015/9/8/chartex" xmlns:cx2="http://schemas.microsoft.com/office/drawing/2015/10/21/chartex" xmlns:cx3="http://schemas.microsoft.com/office/drawing/2016/5/9/chartex" xmlns:cx4="http://schemas.microsoft.com/office/drawing/2016/5/10/chartex" xmlns:cx5="http://schemas.microsoft.com/office/drawing/2016/5/11/chartex" xmlns:cx6="http://schemas.microsoft.com/office/drawing/2016/5/12/chartex" xmlns:cx7="http://schemas.microsoft.com/office/drawing/2016/5/13/chartex" xmlns:cx8="http://schemas.microsoft.com/office/drawing/2016/5/14/chartex" xmlns:mc="http://schemas.openxmlformats.org/markup-compatibility/2006" xmlns:aink="http://schemas.microsoft.com/office/drawing/2016/ink" xmlns:am3d="http://schemas.microsoft.com/office/drawing/2017/model3d" xmlns:o="urn:schemas-microsoft-com:office:office" xmlns:r="http://schemas.openxmlformats.org/officeDocument/2006/relationships" xmlns:m="http://schemas.openxmlformats.org/officeDocument/2006/math" xmlns:v="urn:schemas-microsoft-com:vml" xmlns:wp14="http://schemas.microsoft.com/office/word/2010/wordprocessingDrawing" xmlns:wp="http://schemas.openxmlformats.org/drawingml/2006/wordprocessingDrawing" xmlns:w10="urn:schemas-microsoft-com:office:word" xmlns:w="http://schemas.openxmlformats.org/wordprocessingml/2006/main" xmlns:w14="http://schemas.microsoft.com/office/word/2010/wordml" xmlns:w15="http://schemas.microsoft.com/office/word/2012/wordml" xmlns:w16cid="http://schemas.microsoft.com/office/word/2016/wordml/cid" xmlns:w16se="http://schemas.microsoft.com/office/word/2015/wordml/symex" xmlns:wpg="http://schemas.microsoft.com/office/word/2010/wordprocessingGroup" xmlns:wpi="http://schemas.microsoft.com/office/word/2010/wordprocessingInk" xmlns:wne="http://schemas.microsoft.com/office/word/2006/wordml" xmlns:wps="http://schemas.microsoft.com/office/word/2010/wordprocessingShape" mc:Ignorable="w14 w15 w16se w16cid wp14">
+<w:footnotes xmlns:wpc="http://schemas.microsoft.com/office/word/2010/wordprocessingCanvas" xmlns:cx="http://schemas.microsoft.com/office/drawing/2014/chartex" xmlns:cx1="http://schemas.microsoft.com/office/drawing/2015/9/8/chartex" xmlns:cx2="http://schemas.microsoft.com/office/drawing/2015/10/21/chartex" xmlns:cx3="http://schemas.microsoft.com/office/drawing/2016/5/9/chartex" xmlns:cx4="http://schemas.microsoft.com/office/drawing/2016/5/10/chartex" xmlns:cx5="http://schemas.microsoft.com/office/drawing/2016/5/11/chartex" xmlns:cx6="http://schemas.microsoft.com/office/drawing/2016/5/12/chartex" xmlns:cx7="http://schemas.microsoft.com/office/drawing/2016/5/13/chartex" xmlns:cx8="http://schemas.microsoft.com/office/drawing/2016/5/14/chartex" xmlns:mc="http://schemas.openxmlformats.org/markup-compatibility/2006" xmlns:aink="http://schemas.microsoft.com/office/drawing/2016/ink" xmlns:am3d="http://schemas.microsoft.com/office/drawing/2017/model3d" xmlns:o="urn:schemas-microsoft-com:office:office" xmlns:r="http://schemas.openxmlformats.org/officeDocument/2006/relationships" xmlns:m="http://schemas.openxmlformats.org/officeDocument/2006/math" xmlns:v="urn:schemas-microsoft-com:vml" xmlns:wp14="http://schemas.microsoft.com/office/word/2010/wordprocessingDrawing" xmlns:wp="http://schemas.openxmlformats.org/drawingml/2006/wordprocessingDrawing" xmlns:w10="urn:schemas-microsoft-com:office:word" xmlns:w="http://schemas.openxmlformats.org/wordprocessingml/2006/main" xmlns:w14="http://schemas.microsoft.com/office/word/2010/wordml" xmlns:w15="http://schemas.microsoft.com/office/word/2012/wordml" xmlns:w16cex="http://schemas.microsoft.com/office/word/2018/wordml/cex" xmlns:w16cid="http://schemas.microsoft.com/office/word/2016/wordml/cid" xmlns:w16="http://schemas.microsoft.com/office/word/2018/wordml" xmlns:w16se="http://schemas.microsoft.com/office/word/2015/wordml/symex" xmlns:wpg="http://schemas.microsoft.com/office/word/2010/wordprocessingGroup" xmlns:wpi="http://schemas.microsoft.com/office/word/2010/wordprocessingInk" xmlns:wne="http://schemas.microsoft.com/office/word/2006/wordml" xmlns:wps="http://schemas.microsoft.com/office/word/2010/wordprocessingShape" mc:Ignorable="w14 w15 w16se w16cid w16 w16cex wp14">
   <w:footnote w:type="separator" w:id="-1">
     <w:p>
       <w:pPr>
@@ -596,7 +588,7 @@
 </file>
 
 <file path=word/styles.xml><?xml version="1.0" encoding="utf-8"?>
-<w:styles xmlns:mc="http://schemas.openxmlformats.org/markup-compatibility/2006" xmlns:r="http://schemas.openxmlformats.org/officeDocument/2006/relationships" xmlns:w="http://schemas.openxmlformats.org/wordprocessingml/2006/main" xmlns:w14="http://schemas.microsoft.com/office/word/2010/wordml" xmlns:w15="http://schemas.microsoft.com/office/word/2012/wordml" xmlns:w16cid="http://schemas.microsoft.com/office/word/2016/wordml/cid" xmlns:w16se="http://schemas.microsoft.com/office/word/2015/wordml/symex" mc:Ignorable="w14 w15 w16se w16cid">
+<w:styles xmlns:mc="http://schemas.openxmlformats.org/markup-compatibility/2006" xmlns:r="http://schemas.openxmlformats.org/officeDocument/2006/relationships" xmlns:w="http://schemas.openxmlformats.org/wordprocessingml/2006/main" xmlns:w14="http://schemas.microsoft.com/office/word/2010/wordml" xmlns:w15="http://schemas.microsoft.com/office/word/2012/wordml" xmlns:w16cex="http://schemas.microsoft.com/office/word/2018/wordml/cex" xmlns:w16cid="http://schemas.microsoft.com/office/word/2016/wordml/cid" xmlns:w16="http://schemas.microsoft.com/office/word/2018/wordml" xmlns:w16se="http://schemas.microsoft.com/office/word/2015/wordml/symex" mc:Ignorable="w14 w15 w16se w16cid w16 w16cex">
   <w:docDefaults>
     <w:rPrDefault>
       <w:rPr>

</xml_diff>